<commit_message>
Report 3 independent task done
</commit_message>
<xml_diff>
--- a/Laporan 03/2211102441237 - Akhmad Qasim - Laporan PRAKTIKUM 3.docx
+++ b/Laporan 03/2211102441237 - Akhmad Qasim - Laporan PRAKTIKUM 3.docx
@@ -5445,6 +5445,7 @@
       <w:r>
         <w:rPr>
           <w:rFonts w:ascii="Times New Roman" w:hAnsi="Times New Roman" w:cs="Times New Roman"/>
+          <w:noProof/>
           <w:sz w:val="24"/>
           <w:u w:color="4472C4" w:themeColor="accent1"/>
         </w:rPr>
@@ -5777,8 +5778,9 @@
         <w:spacing w:before="120" w:after="120"/>
         <w:rPr>
           <w:rFonts w:ascii="Times New Roman" w:hAnsi="Times New Roman" w:cs="Times New Roman"/>
-          <w:sz w:val="24"/>
-          <w:u w:color="4472C4" w:themeColor="accent1"/>
+          <w:b/>
+          <w:sz w:val="24"/>
+          <w:u w:val="single" w:color="4472C4" w:themeColor="accent1"/>
         </w:rPr>
       </w:pPr>
       <w:r>
@@ -5789,10 +5791,208 @@
         </w:rPr>
         <w:t>Dengan menggunakan konsep-konsep ini, kita dapat membuat kelas yang kompleks dan fleksibel dalam Python. Kelas memungkinkan kita untuk membuat objek dengan perilaku dan sifat yang sesuai dengan kebutuhan kita, sehingga memudahkan pengembangan program yang lebih besar dan kompleks.</w:t>
       </w:r>
+      <w:r>
+        <w:rPr>
+          <w:rFonts w:ascii="Times New Roman" w:hAnsi="Times New Roman" w:cs="Times New Roman"/>
+          <w:sz w:val="24"/>
+          <w:u w:color="4472C4" w:themeColor="accent1"/>
+        </w:rPr>
+        <w:br/>
+      </w:r>
+      <w:r>
+        <w:rPr>
+          <w:rFonts w:ascii="Times New Roman" w:hAnsi="Times New Roman" w:cs="Times New Roman"/>
+          <w:sz w:val="24"/>
+          <w:u w:color="4472C4" w:themeColor="accent1"/>
+        </w:rPr>
+        <w:br/>
+      </w:r>
+      <w:r>
+        <w:rPr>
+          <w:rFonts w:ascii="Times New Roman" w:hAnsi="Times New Roman" w:cs="Times New Roman"/>
+          <w:b/>
+          <w:sz w:val="24"/>
+          <w:u w:val="single" w:color="4472C4" w:themeColor="accent1"/>
+        </w:rPr>
+        <w:t>Tugas Mandiri</w:t>
+      </w:r>
+      <w:r>
+        <w:rPr>
+          <w:rFonts w:ascii="Times New Roman" w:hAnsi="Times New Roman" w:cs="Times New Roman"/>
+          <w:b/>
+          <w:sz w:val="24"/>
+          <w:u w:val="single" w:color="4472C4" w:themeColor="accent1"/>
+        </w:rPr>
+        <w:t>:</w:t>
+      </w:r>
+      <w:r>
+        <w:rPr>
+          <w:rFonts w:ascii="Times New Roman" w:hAnsi="Times New Roman" w:cs="Times New Roman"/>
+          <w:sz w:val="24"/>
+          <w:u w:color="4472C4" w:themeColor="accent1"/>
+        </w:rPr>
+        <w:br/>
+      </w:r>
+      <w:r>
+        <w:rPr>
+          <w:rFonts w:ascii="Times New Roman" w:hAnsi="Times New Roman" w:cs="Times New Roman"/>
+          <w:sz w:val="24"/>
+          <w:u w:color="4472C4" w:themeColor="accent1"/>
+        </w:rPr>
+        <w:br/>
+      </w:r>
+      <w:r>
+        <w:rPr>
+          <w:rFonts w:ascii="Times New Roman" w:hAnsi="Times New Roman" w:cs="Times New Roman"/>
+          <w:sz w:val="24"/>
+          <w:u w:color="4472C4" w:themeColor="accent1"/>
+        </w:rPr>
+        <w:drawing>
+          <wp:inline distT="0" distB="0" distL="0" distR="0" wp14:anchorId="1D7073C7" wp14:editId="7E16626B">
+            <wp:extent cx="2619741" cy="1066949"/>
+            <wp:effectExtent l="0" t="0" r="9525" b="0"/>
+            <wp:docPr id="30" name="Picture 30"/>
+            <wp:cNvGraphicFramePr>
+              <a:graphicFrameLocks xmlns:a="http://schemas.openxmlformats.org/drawingml/2006/main" noChangeAspect="1"/>
+            </wp:cNvGraphicFramePr>
+            <a:graphic xmlns:a="http://schemas.openxmlformats.org/drawingml/2006/main">
+              <a:graphicData uri="http://schemas.openxmlformats.org/drawingml/2006/picture">
+                <pic:pic xmlns:pic="http://schemas.openxmlformats.org/drawingml/2006/picture">
+                  <pic:nvPicPr>
+                    <pic:cNvPr id="1" name=""/>
+                    <pic:cNvPicPr/>
+                  </pic:nvPicPr>
+                  <pic:blipFill>
+                    <a:blip r:embed="rId51"/>
+                    <a:stretch>
+                      <a:fillRect/>
+                    </a:stretch>
+                  </pic:blipFill>
+                  <pic:spPr>
+                    <a:xfrm>
+                      <a:off x="0" y="0"/>
+                      <a:ext cx="2619741" cy="1066949"/>
+                    </a:xfrm>
+                    <a:prstGeom prst="rect">
+                      <a:avLst/>
+                    </a:prstGeom>
+                  </pic:spPr>
+                </pic:pic>
+              </a:graphicData>
+            </a:graphic>
+          </wp:inline>
+        </w:drawing>
+      </w:r>
+    </w:p>
+    <w:p>
+      <w:pPr>
+        <w:spacing w:before="120" w:after="120"/>
+        <w:rPr>
+          <w:rFonts w:ascii="Times New Roman" w:hAnsi="Times New Roman" w:cs="Times New Roman"/>
+          <w:sz w:val="24"/>
+          <w:u w:color="4472C4" w:themeColor="accent1"/>
+        </w:rPr>
+      </w:pPr>
+      <w:r>
+        <w:rPr>
+          <w:rFonts w:ascii="Times New Roman" w:hAnsi="Times New Roman" w:cs="Times New Roman"/>
+          <w:sz w:val="24"/>
+          <w:u w:color="4472C4" w:themeColor="accent1"/>
+        </w:rPr>
+        <w:t>Tugas mandiri menjelaskan</w:t>
+      </w:r>
+      <w:r>
+        <w:rPr>
+          <w:rFonts w:ascii="Times New Roman" w:hAnsi="Times New Roman" w:cs="Times New Roman"/>
+          <w:sz w:val="24"/>
+          <w:u w:color="4472C4" w:themeColor="accent1"/>
+        </w:rPr>
+        <w:t xml:space="preserve"> pengantar konsep pemrograman berorientasi objek dengan Python, khususnya menggunakan </w:t>
+      </w:r>
+      <w:r>
+        <w:rPr>
+          <w:rFonts w:ascii="Times New Roman" w:hAnsi="Times New Roman" w:cs="Times New Roman"/>
+          <w:sz w:val="24"/>
+          <w:u w:color="4472C4" w:themeColor="accent1"/>
+        </w:rPr>
+        <w:t>teknik inheritance (pewarisan)</w:t>
+      </w:r>
+      <w:r>
+        <w:rPr>
+          <w:rFonts w:ascii="Times New Roman" w:hAnsi="Times New Roman" w:cs="Times New Roman"/>
+          <w:sz w:val="24"/>
+          <w:u w:color="4472C4" w:themeColor="accent1"/>
+        </w:rPr>
+        <w:t xml:space="preserve"> untuk membuat kelas </w:t>
+      </w:r>
+      <w:r>
+        <w:rPr>
+          <w:rFonts w:ascii="Times New Roman" w:hAnsi="Times New Roman" w:cs="Times New Roman"/>
+          <w:sz w:val="24"/>
+          <w:u w:color="4472C4" w:themeColor="accent1"/>
+        </w:rPr>
+        <w:t>dalam</w:t>
+      </w:r>
+      <w:r>
+        <w:rPr>
+          <w:rFonts w:ascii="Times New Roman" w:hAnsi="Times New Roman" w:cs="Times New Roman"/>
+          <w:sz w:val="24"/>
+          <w:u w:color="4472C4" w:themeColor="accent1"/>
+        </w:rPr>
+        <w:t xml:space="preserve"> gerbang logika. Kelas LogicGate adalah kelas </w:t>
+      </w:r>
+      <w:r>
+        <w:rPr>
+          <w:rFonts w:ascii="Times New Roman" w:hAnsi="Times New Roman" w:cs="Times New Roman"/>
+          <w:sz w:val="24"/>
+          <w:u w:color="4472C4" w:themeColor="accent1"/>
+        </w:rPr>
+        <w:t>utama</w:t>
+      </w:r>
+      <w:r>
+        <w:rPr>
+          <w:rFonts w:ascii="Times New Roman" w:hAnsi="Times New Roman" w:cs="Times New Roman"/>
+          <w:sz w:val="24"/>
+          <w:u w:color="4472C4" w:themeColor="accent1"/>
+        </w:rPr>
+        <w:t xml:space="preserve"> yang mendefinisikan fungsionalitas dasar gerbang, dan BinaryGate dan UnaryGate adalah subkelas yang menambahkan pin input ke gerbang. Kelas AndGate, OrGate, dan NotGate adalah subkelas selanjutnya yang menentukan perilaku spesifik setiap gerbang, menggunakan metode performGateLogic untuk menghitung output gerbang. Penggunaan pewarisan memungkinkan </w:t>
+      </w:r>
+      <w:r>
+        <w:rPr>
+          <w:rFonts w:ascii="Times New Roman" w:hAnsi="Times New Roman" w:cs="Times New Roman"/>
+          <w:sz w:val="24"/>
+          <w:u w:color="4472C4" w:themeColor="accent1"/>
+        </w:rPr>
+        <w:t>programmer menggunakan</w:t>
+      </w:r>
+      <w:r>
+        <w:rPr>
+          <w:rFonts w:ascii="Times New Roman" w:hAnsi="Times New Roman" w:cs="Times New Roman"/>
+          <w:sz w:val="24"/>
+          <w:u w:color="4472C4" w:themeColor="accent1"/>
+        </w:rPr>
+        <w:t xml:space="preserve"> kembali kode dan ekstensi</w:t>
+      </w:r>
+      <w:r>
+        <w:rPr>
+          <w:rFonts w:ascii="Times New Roman" w:hAnsi="Times New Roman" w:cs="Times New Roman"/>
+          <w:sz w:val="24"/>
+          <w:u w:color="4472C4" w:themeColor="accent1"/>
+        </w:rPr>
+        <w:t xml:space="preserve"> agar menjadi lebih mudah berdasarkan</w:t>
+      </w:r>
+      <w:r>
+        <w:rPr>
+          <w:rFonts w:ascii="Times New Roman" w:hAnsi="Times New Roman" w:cs="Times New Roman"/>
+          <w:sz w:val="24"/>
+          <w:u w:color="4472C4" w:themeColor="accent1"/>
+        </w:rPr>
+        <w:t xml:space="preserve"> dari hierarki kelas untuk memasukkan jenis gerbang baru.</w:t>
+      </w:r>
     </w:p>
     <w:sectPr>
-      <w:headerReference w:type="default" r:id="rId51"/>
-      <w:footerReference w:type="default" r:id="rId52"/>
+      <w:headerReference w:type="default" r:id="rId52"/>
+      <w:footerReference w:type="default" r:id="rId53"/>
       <w:pgSz w:w="11906" w:h="16838" w:code="9"/>
       <w:pgMar w:top="1440" w:right="1440" w:bottom="1440" w:left="1440" w:header="720" w:footer="720" w:gutter="0"/>
       <w:pgNumType w:start="1"/>
@@ -7963,7 +8163,7 @@
   </w:latentStyles>
   <w:style w:type="paragraph" w:default="1" w:styleId="Normal">
     <w:name w:val="Normal"/>
-    <w:rsid w:val="00304A3C"/>
+    <w:rsid w:val="004A5B9F"/>
   </w:style>
   <w:style w:type="paragraph" w:styleId="Heading1">
     <w:name w:val="heading 1"/>
@@ -8773,6 +8973,7 @@
     <w:rsid w:val="00E91EB1"/>
     <w:rsid w:val="00EE17B5"/>
     <w:rsid w:val="00F169DC"/>
+    <w:rsid w:val="00F31F90"/>
   </w:rsids>
   <m:mathPr>
     <m:mathFont m:val="Cambria Math"/>

</xml_diff>